<commit_message>
Made some progress on AT01 & 2
</commit_message>
<xml_diff>
--- a/Apply advanced critical thinking to work processes/BSBCRT404 AT01.docx
+++ b/Apply advanced critical thinking to work processes/BSBCRT404 AT01.docx
@@ -1,493 +1,750 @@
 
 <file path=word/document.xml><?xml version="1.0" encoding="utf-8"?>
-<w:document xmlns:wpc="http://schemas.microsoft.com/office/word/2010/wordprocessingCanvas" xmlns:mc="http://schemas.openxmlformats.org/markup-compatibility/2006" xmlns:o="urn:schemas-microsoft-com:office:office" xmlns:r="http://schemas.openxmlformats.org/officeDocument/2006/relationships" xmlns:m="http://schemas.openxmlformats.org/officeDocument/2006/math" xmlns:v="urn:schemas-microsoft-com:vml" xmlns:wp14="http://schemas.microsoft.com/office/word/2010/wordprocessingDrawing" xmlns:wp="http://schemas.openxmlformats.org/drawingml/2006/wordprocessingDrawing" xmlns:w10="urn:schemas-microsoft-com:office:word" xmlns:w="http://schemas.openxmlformats.org/wordprocessingml/2006/main" xmlns:w14="http://schemas.microsoft.com/office/word/2010/wordml" xmlns:w15="http://schemas.microsoft.com/office/word/2012/wordml" xmlns:wpg="http://schemas.microsoft.com/office/word/2010/wordprocessingGroup" xmlns:wpi="http://schemas.microsoft.com/office/word/2010/wordprocessingInk" xmlns:wne="http://schemas.microsoft.com/office/word/2006/wordml" xmlns:wps="http://schemas.microsoft.com/office/word/2010/wordprocessingShape" mc:Ignorable="w14 w15 wp14">
+<w:document xmlns:wpc="http://schemas.microsoft.com/office/word/2010/wordprocessingCanvas" xmlns:cx="http://schemas.microsoft.com/office/drawing/2014/chartex" xmlns:cx1="http://schemas.microsoft.com/office/drawing/2015/9/8/chartex" xmlns:cx2="http://schemas.microsoft.com/office/drawing/2015/10/21/chartex" xmlns:cx3="http://schemas.microsoft.com/office/drawing/2016/5/9/chartex" xmlns:cx4="http://schemas.microsoft.com/office/drawing/2016/5/10/chartex" xmlns:cx5="http://schemas.microsoft.com/office/drawing/2016/5/11/chartex" xmlns:cx6="http://schemas.microsoft.com/office/drawing/2016/5/12/chartex" xmlns:cx7="http://schemas.microsoft.com/office/drawing/2016/5/13/chartex" xmlns:cx8="http://schemas.microsoft.com/office/drawing/2016/5/14/chartex" xmlns:mc="http://schemas.openxmlformats.org/markup-compatibility/2006" xmlns:aink="http://schemas.microsoft.com/office/drawing/2016/ink" xmlns:am3d="http://schemas.microsoft.com/office/drawing/2017/model3d" xmlns:o="urn:schemas-microsoft-com:office:office" xmlns:r="http://schemas.openxmlformats.org/officeDocument/2006/relationships" xmlns:m="http://schemas.openxmlformats.org/officeDocument/2006/math" xmlns:v="urn:schemas-microsoft-com:vml" xmlns:wp14="http://schemas.microsoft.com/office/word/2010/wordprocessingDrawing" xmlns:wp="http://schemas.openxmlformats.org/drawingml/2006/wordprocessingDrawing" xmlns:w10="urn:schemas-microsoft-com:office:word" xmlns:w="http://schemas.openxmlformats.org/wordprocessingml/2006/main" xmlns:w14="http://schemas.microsoft.com/office/word/2010/wordml" xmlns:w15="http://schemas.microsoft.com/office/word/2012/wordml" xmlns:w16cex="http://schemas.microsoft.com/office/word/2018/wordml/cex" xmlns:w16cid="http://schemas.microsoft.com/office/word/2016/wordml/cid" xmlns:w16="http://schemas.microsoft.com/office/word/2018/wordml" xmlns:w16sdtdh="http://schemas.microsoft.com/office/word/2020/wordml/sdtdatahash" xmlns:w16se="http://schemas.microsoft.com/office/word/2015/wordml/symex" xmlns:wpg="http://schemas.microsoft.com/office/word/2010/wordprocessingGroup" xmlns:wpi="http://schemas.microsoft.com/office/word/2010/wordprocessingInk" xmlns:wne="http://schemas.microsoft.com/office/word/2006/wordml" xmlns:wps="http://schemas.microsoft.com/office/word/2010/wordprocessingShape" mc:Ignorable="w14 w15 w16se w16cid w16 w16cex w16sdtdh wp14">
   <w:body>
     <w:p>
       <w:pPr>
-        <w:pStyle w:val="Normal"/>
-        <w:rPr>
-          <w:rFonts w:ascii="Calibri" w:hAnsi="Calibri" w:eastAsia="Calibri" w:cs="Calibri"/>
-          <w:noProof w:val="0"/>
-          <w:sz w:val="22"/>
-          <w:szCs w:val="22"/>
-          <w:lang w:val="en-US"/>
-        </w:rPr>
-      </w:pPr>
-      <w:r>
-        <w:rPr>
-          <w:rFonts w:ascii="Calibri" w:hAnsi="Calibri" w:eastAsia="Calibri" w:cs="Calibri"/>
-          <w:noProof w:val="0"/>
-          <w:sz w:val="22"/>
-          <w:szCs w:val="22"/>
-          <w:lang w:val="en-US"/>
-        </w:rPr>
-        <w:t>1. What is critical thinking? In your answer you need to identify what are the key characteristics of concepts whilst focusing on the protocols and processes.</w:t>
-      </w:r>
-    </w:p>
-    <w:p>
-      <w:pPr>
-        <w:pStyle w:val="Normal"/>
-        <w:rPr>
-          <w:rFonts w:ascii="Calibri" w:hAnsi="Calibri" w:eastAsia="Calibri" w:cs="Calibri"/>
-          <w:noProof w:val="0"/>
-          <w:sz w:val="22"/>
-          <w:szCs w:val="22"/>
-          <w:lang w:val="en-US"/>
-        </w:rPr>
-      </w:pPr>
-      <w:r>
-        <w:rPr>
-          <w:rFonts w:ascii="Calibri" w:hAnsi="Calibri" w:eastAsia="Calibri" w:cs="Calibri"/>
-          <w:noProof w:val="0"/>
-          <w:sz w:val="22"/>
-          <w:szCs w:val="22"/>
-          <w:lang w:val="en-US"/>
-        </w:rPr>
-        <w:t xml:space="preserve"> 2. List three barriers to critical thinking. </w:t>
-      </w:r>
-    </w:p>
-    <w:p>
-      <w:pPr>
-        <w:pStyle w:val="Normal"/>
-        <w:rPr>
-          <w:rFonts w:ascii="Calibri" w:hAnsi="Calibri" w:eastAsia="Calibri" w:cs="Calibri"/>
-          <w:noProof w:val="0"/>
-          <w:sz w:val="22"/>
-          <w:szCs w:val="22"/>
-          <w:lang w:val="en-US"/>
-        </w:rPr>
-      </w:pPr>
-      <w:r>
-        <w:rPr>
-          <w:rFonts w:ascii="Calibri" w:hAnsi="Calibri" w:eastAsia="Calibri" w:cs="Calibri"/>
-          <w:noProof w:val="0"/>
-          <w:sz w:val="22"/>
-          <w:szCs w:val="22"/>
-          <w:lang w:val="en-US"/>
-        </w:rPr>
-        <w:t xml:space="preserve">3. What does decisiveness refer to? </w:t>
-      </w:r>
-    </w:p>
-    <w:p>
-      <w:pPr>
-        <w:pStyle w:val="Normal"/>
-        <w:rPr>
-          <w:rFonts w:ascii="Calibri" w:hAnsi="Calibri" w:eastAsia="Calibri" w:cs="Calibri"/>
-          <w:noProof w:val="0"/>
-          <w:sz w:val="22"/>
-          <w:szCs w:val="22"/>
-          <w:lang w:val="en-US"/>
-        </w:rPr>
-      </w:pPr>
-      <w:r>
-        <w:rPr>
-          <w:rFonts w:ascii="Calibri" w:hAnsi="Calibri" w:eastAsia="Calibri" w:cs="Calibri"/>
-          <w:noProof w:val="0"/>
-          <w:sz w:val="22"/>
-          <w:szCs w:val="22"/>
-          <w:lang w:val="en-US"/>
-        </w:rPr>
-        <w:t xml:space="preserve">4. Describe three benefits of a critical thinking mindset. </w:t>
-      </w:r>
-    </w:p>
-    <w:p>
-      <w:pPr>
-        <w:pStyle w:val="Normal"/>
-        <w:rPr>
-          <w:rFonts w:ascii="Calibri" w:hAnsi="Calibri" w:eastAsia="Calibri" w:cs="Calibri"/>
-          <w:noProof w:val="0"/>
-          <w:sz w:val="22"/>
-          <w:szCs w:val="22"/>
-          <w:lang w:val="en-US"/>
-        </w:rPr>
-      </w:pPr>
-      <w:r>
-        <w:rPr>
-          <w:rFonts w:ascii="Calibri" w:hAnsi="Calibri" w:eastAsia="Calibri" w:cs="Calibri"/>
-          <w:noProof w:val="0"/>
-          <w:sz w:val="22"/>
-          <w:szCs w:val="22"/>
-          <w:lang w:val="en-US"/>
-        </w:rPr>
-        <w:t xml:space="preserve">5. How can you improve your critical thinking skills? </w:t>
-      </w:r>
-    </w:p>
-    <w:p>
-      <w:pPr>
-        <w:pStyle w:val="Normal"/>
-        <w:rPr>
-          <w:rFonts w:ascii="Calibri" w:hAnsi="Calibri" w:eastAsia="Calibri" w:cs="Calibri"/>
-          <w:noProof w:val="0"/>
-          <w:sz w:val="22"/>
-          <w:szCs w:val="22"/>
-          <w:lang w:val="en-US"/>
-        </w:rPr>
-      </w:pPr>
-      <w:r>
-        <w:rPr>
-          <w:rFonts w:ascii="Calibri" w:hAnsi="Calibri" w:eastAsia="Calibri" w:cs="Calibri"/>
-          <w:noProof w:val="0"/>
-          <w:sz w:val="22"/>
-          <w:szCs w:val="22"/>
-          <w:lang w:val="en-US"/>
-        </w:rPr>
-        <w:t xml:space="preserve">6. How would you find out if an </w:t>
-      </w:r>
-      <w:proofErr w:type="spellStart"/>
-      <w:r>
-        <w:rPr>
-          <w:rFonts w:ascii="Calibri" w:hAnsi="Calibri" w:eastAsia="Calibri" w:cs="Calibri"/>
-          <w:noProof w:val="0"/>
-          <w:sz w:val="22"/>
-          <w:szCs w:val="22"/>
-          <w:lang w:val="en-US"/>
-        </w:rPr>
-        <w:t>organisation</w:t>
-      </w:r>
-      <w:proofErr w:type="spellEnd"/>
-      <w:r>
-        <w:rPr>
-          <w:rFonts w:ascii="Calibri" w:hAnsi="Calibri" w:eastAsia="Calibri" w:cs="Calibri"/>
-          <w:noProof w:val="0"/>
-          <w:sz w:val="22"/>
-          <w:szCs w:val="22"/>
-          <w:lang w:val="en-US"/>
-        </w:rPr>
-        <w:t xml:space="preserve"> was impartial?</w:t>
-      </w:r>
-    </w:p>
-    <w:p>
-      <w:pPr>
-        <w:pStyle w:val="Normal"/>
-        <w:rPr>
-          <w:rFonts w:ascii="Calibri" w:hAnsi="Calibri" w:eastAsia="Calibri" w:cs="Calibri"/>
-          <w:noProof w:val="0"/>
-          <w:sz w:val="22"/>
-          <w:szCs w:val="22"/>
-          <w:lang w:val="en-US"/>
-        </w:rPr>
-      </w:pPr>
-      <w:r>
-        <w:rPr>
-          <w:rFonts w:ascii="Calibri" w:hAnsi="Calibri" w:eastAsia="Calibri" w:cs="Calibri"/>
-          <w:noProof w:val="0"/>
-          <w:sz w:val="22"/>
-          <w:szCs w:val="22"/>
-          <w:lang w:val="en-US"/>
-        </w:rPr>
-        <w:t xml:space="preserve">7. What should you input into the search engine if you want to search for information about teenagers and media, but not television? </w:t>
-      </w:r>
-    </w:p>
-    <w:p>
-      <w:pPr>
-        <w:pStyle w:val="Normal"/>
-        <w:rPr>
-          <w:rFonts w:ascii="Calibri" w:hAnsi="Calibri" w:eastAsia="Calibri" w:cs="Calibri"/>
-          <w:noProof w:val="0"/>
-          <w:sz w:val="22"/>
-          <w:szCs w:val="22"/>
-          <w:lang w:val="en-US"/>
-        </w:rPr>
-      </w:pPr>
-      <w:r>
-        <w:rPr>
-          <w:rFonts w:ascii="Calibri" w:hAnsi="Calibri" w:eastAsia="Calibri" w:cs="Calibri"/>
-          <w:noProof w:val="0"/>
-          <w:sz w:val="22"/>
-          <w:szCs w:val="22"/>
-          <w:lang w:val="en-US"/>
-        </w:rPr>
-        <w:t xml:space="preserve">8. What should you input into the search engine if you want to search for children/young people and technology? </w:t>
-      </w:r>
-    </w:p>
-    <w:p>
-      <w:pPr>
-        <w:pStyle w:val="Normal"/>
-        <w:rPr>
-          <w:rFonts w:ascii="Calibri" w:hAnsi="Calibri" w:eastAsia="Calibri" w:cs="Calibri"/>
-          <w:noProof w:val="0"/>
-          <w:sz w:val="22"/>
-          <w:szCs w:val="22"/>
-          <w:lang w:val="en-US"/>
-        </w:rPr>
-      </w:pPr>
-      <w:r>
-        <w:rPr>
-          <w:rFonts w:ascii="Calibri" w:hAnsi="Calibri" w:eastAsia="Calibri" w:cs="Calibri"/>
-          <w:noProof w:val="0"/>
-          <w:sz w:val="22"/>
-          <w:szCs w:val="22"/>
-          <w:lang w:val="en-US"/>
-        </w:rPr>
-        <w:t xml:space="preserve">9. Critical thinking skills are basically divided into 6 segments, namely: Analysis, Communication, Open-Mindedness, Problem Solving, Creativity and Self-Reflection. Describe each of these. </w:t>
-      </w:r>
-    </w:p>
-    <w:p>
-      <w:pPr>
-        <w:pStyle w:val="Normal"/>
-        <w:rPr>
-          <w:rFonts w:ascii="Calibri" w:hAnsi="Calibri" w:eastAsia="Calibri" w:cs="Calibri"/>
-          <w:noProof w:val="0"/>
-          <w:sz w:val="22"/>
-          <w:szCs w:val="22"/>
-          <w:lang w:val="en-US"/>
-        </w:rPr>
-      </w:pPr>
-      <w:r>
-        <w:rPr>
-          <w:rFonts w:ascii="Calibri" w:hAnsi="Calibri" w:eastAsia="Calibri" w:cs="Calibri"/>
-          <w:noProof w:val="0"/>
-          <w:sz w:val="22"/>
-          <w:szCs w:val="22"/>
-          <w:lang w:val="en-US"/>
+        <w:rPr>
+          <w:rFonts w:ascii="Calibri" w:eastAsia="Calibri" w:hAnsi="Calibri" w:cs="Calibri"/>
+        </w:rPr>
+      </w:pPr>
+      <w:r>
+        <w:rPr>
+          <w:rFonts w:ascii="Calibri" w:eastAsia="Calibri" w:hAnsi="Calibri" w:cs="Calibri"/>
+        </w:rPr>
+        <w:t xml:space="preserve">1. </w:t>
+      </w:r>
+      <w:r>
+        <w:rPr>
+          <w:rFonts w:ascii="Calibri" w:eastAsia="Calibri" w:hAnsi="Calibri" w:cs="Calibri"/>
+          <w:highlight w:val="cyan"/>
+        </w:rPr>
+        <w:t>What</w:t>
+      </w:r>
+      <w:r>
+        <w:rPr>
+          <w:rFonts w:ascii="Calibri" w:eastAsia="Calibri" w:hAnsi="Calibri" w:cs="Calibri"/>
+        </w:rPr>
+        <w:t xml:space="preserve"> is critical thinking? In your answer you need to </w:t>
+      </w:r>
+      <w:r>
+        <w:rPr>
+          <w:rFonts w:ascii="Calibri" w:eastAsia="Calibri" w:hAnsi="Calibri" w:cs="Calibri"/>
+          <w:highlight w:val="cyan"/>
+        </w:rPr>
+        <w:t>identify</w:t>
+      </w:r>
+      <w:r>
+        <w:rPr>
+          <w:rFonts w:ascii="Calibri" w:eastAsia="Calibri" w:hAnsi="Calibri" w:cs="Calibri"/>
+        </w:rPr>
+        <w:t xml:space="preserve"> </w:t>
+      </w:r>
+      <w:r>
+        <w:rPr>
+          <w:rFonts w:ascii="Calibri" w:eastAsia="Calibri" w:hAnsi="Calibri" w:cs="Calibri"/>
+          <w:highlight w:val="cyan"/>
+        </w:rPr>
+        <w:t>what</w:t>
+      </w:r>
+      <w:r>
+        <w:rPr>
+          <w:rFonts w:ascii="Calibri" w:eastAsia="Calibri" w:hAnsi="Calibri" w:cs="Calibri"/>
+        </w:rPr>
+        <w:t xml:space="preserve"> are the key characteristics of concepts whilst focusing on the protocols and processes.</w:t>
+      </w:r>
+    </w:p>
+    <w:p>
+      <w:pPr>
+        <w:rPr>
+          <w:rFonts w:ascii="Calibri" w:eastAsia="Calibri" w:hAnsi="Calibri" w:cs="Calibri"/>
+        </w:rPr>
+      </w:pPr>
+    </w:p>
+    <w:p>
+      <w:pPr>
+        <w:rPr>
+          <w:rFonts w:ascii="Calibri" w:eastAsia="Calibri" w:hAnsi="Calibri" w:cs="Calibri"/>
+        </w:rPr>
+      </w:pPr>
+      <w:r>
+        <w:rPr>
+          <w:rFonts w:ascii="Calibri" w:eastAsia="Calibri" w:hAnsi="Calibri" w:cs="Calibri"/>
+        </w:rPr>
+        <w:t xml:space="preserve"> 2. </w:t>
+      </w:r>
+      <w:r>
+        <w:rPr>
+          <w:rFonts w:ascii="Calibri" w:eastAsia="Calibri" w:hAnsi="Calibri" w:cs="Calibri"/>
+          <w:highlight w:val="cyan"/>
+        </w:rPr>
+        <w:t>List</w:t>
+      </w:r>
+      <w:r>
+        <w:rPr>
+          <w:rFonts w:ascii="Calibri" w:eastAsia="Calibri" w:hAnsi="Calibri" w:cs="Calibri"/>
+        </w:rPr>
+        <w:t xml:space="preserve"> </w:t>
+      </w:r>
+      <w:r>
+        <w:rPr>
+          <w:rFonts w:ascii="Calibri" w:eastAsia="Calibri" w:hAnsi="Calibri" w:cs="Calibri"/>
+          <w:highlight w:val="cyan"/>
+        </w:rPr>
+        <w:t>three</w:t>
+      </w:r>
+      <w:r>
+        <w:rPr>
+          <w:rFonts w:ascii="Calibri" w:eastAsia="Calibri" w:hAnsi="Calibri" w:cs="Calibri"/>
+        </w:rPr>
+        <w:t xml:space="preserve"> barriers to critical thinking. </w:t>
+      </w:r>
+    </w:p>
+    <w:p>
+      <w:pPr>
+        <w:rPr>
+          <w:rFonts w:ascii="Calibri" w:eastAsia="Calibri" w:hAnsi="Calibri" w:cs="Calibri"/>
+        </w:rPr>
+      </w:pPr>
+    </w:p>
+    <w:p>
+      <w:pPr>
+        <w:rPr>
+          <w:rFonts w:ascii="Calibri" w:eastAsia="Calibri" w:hAnsi="Calibri" w:cs="Calibri"/>
+        </w:rPr>
+      </w:pPr>
+      <w:r>
+        <w:rPr>
+          <w:rFonts w:ascii="Calibri" w:eastAsia="Calibri" w:hAnsi="Calibri" w:cs="Calibri"/>
+        </w:rPr>
+        <w:t xml:space="preserve">3. </w:t>
+      </w:r>
+      <w:r>
+        <w:rPr>
+          <w:rFonts w:ascii="Calibri" w:eastAsia="Calibri" w:hAnsi="Calibri" w:cs="Calibri"/>
+          <w:highlight w:val="cyan"/>
+        </w:rPr>
+        <w:t>What</w:t>
+      </w:r>
+      <w:r>
+        <w:rPr>
+          <w:rFonts w:ascii="Calibri" w:eastAsia="Calibri" w:hAnsi="Calibri" w:cs="Calibri"/>
+        </w:rPr>
+        <w:t xml:space="preserve"> does decisiveness refer to? </w:t>
+      </w:r>
+    </w:p>
+    <w:p>
+      <w:pPr>
+        <w:rPr>
+          <w:rFonts w:ascii="Calibri" w:eastAsia="Calibri" w:hAnsi="Calibri" w:cs="Calibri"/>
+        </w:rPr>
+      </w:pPr>
+    </w:p>
+    <w:p>
+      <w:pPr>
+        <w:rPr>
+          <w:rFonts w:ascii="Calibri" w:eastAsia="Calibri" w:hAnsi="Calibri" w:cs="Calibri"/>
+        </w:rPr>
+      </w:pPr>
+      <w:r>
+        <w:rPr>
+          <w:rFonts w:ascii="Calibri" w:eastAsia="Calibri" w:hAnsi="Calibri" w:cs="Calibri"/>
+        </w:rPr>
+        <w:t xml:space="preserve">4. </w:t>
+      </w:r>
+      <w:r>
+        <w:rPr>
+          <w:rFonts w:ascii="Calibri" w:eastAsia="Calibri" w:hAnsi="Calibri" w:cs="Calibri"/>
+          <w:highlight w:val="cyan"/>
+        </w:rPr>
+        <w:t>Describe</w:t>
+      </w:r>
+      <w:r>
+        <w:rPr>
+          <w:rFonts w:ascii="Calibri" w:eastAsia="Calibri" w:hAnsi="Calibri" w:cs="Calibri"/>
+        </w:rPr>
+        <w:t xml:space="preserve"> </w:t>
+      </w:r>
+      <w:r>
+        <w:rPr>
+          <w:rFonts w:ascii="Calibri" w:eastAsia="Calibri" w:hAnsi="Calibri" w:cs="Calibri"/>
+          <w:highlight w:val="cyan"/>
+        </w:rPr>
+        <w:t>three</w:t>
+      </w:r>
+      <w:r>
+        <w:rPr>
+          <w:rFonts w:ascii="Calibri" w:eastAsia="Calibri" w:hAnsi="Calibri" w:cs="Calibri"/>
+        </w:rPr>
+        <w:t xml:space="preserve"> </w:t>
+      </w:r>
+      <w:r>
+        <w:rPr>
+          <w:rFonts w:ascii="Calibri" w:eastAsia="Calibri" w:hAnsi="Calibri" w:cs="Calibri"/>
+          <w:highlight w:val="cyan"/>
+        </w:rPr>
+        <w:t>benefits</w:t>
+      </w:r>
+      <w:r>
+        <w:rPr>
+          <w:rFonts w:ascii="Calibri" w:eastAsia="Calibri" w:hAnsi="Calibri" w:cs="Calibri"/>
+        </w:rPr>
+        <w:t xml:space="preserve"> of a critical thinking mindset. </w:t>
+      </w:r>
+    </w:p>
+    <w:p>
+      <w:pPr>
+        <w:rPr>
+          <w:rFonts w:ascii="Calibri" w:eastAsia="Calibri" w:hAnsi="Calibri" w:cs="Calibri"/>
+        </w:rPr>
+      </w:pPr>
+    </w:p>
+    <w:p>
+      <w:pPr>
+        <w:rPr>
+          <w:rFonts w:ascii="Calibri" w:eastAsia="Calibri" w:hAnsi="Calibri" w:cs="Calibri"/>
+        </w:rPr>
+      </w:pPr>
+      <w:r>
+        <w:rPr>
+          <w:rFonts w:ascii="Calibri" w:eastAsia="Calibri" w:hAnsi="Calibri" w:cs="Calibri"/>
+        </w:rPr>
+        <w:t xml:space="preserve">5. </w:t>
+      </w:r>
+      <w:r>
+        <w:rPr>
+          <w:rFonts w:ascii="Calibri" w:eastAsia="Calibri" w:hAnsi="Calibri" w:cs="Calibri"/>
+          <w:highlight w:val="cyan"/>
+        </w:rPr>
+        <w:t>How</w:t>
+      </w:r>
+      <w:r>
+        <w:rPr>
+          <w:rFonts w:ascii="Calibri" w:eastAsia="Calibri" w:hAnsi="Calibri" w:cs="Calibri"/>
+        </w:rPr>
+        <w:t xml:space="preserve"> can you </w:t>
+      </w:r>
+      <w:r>
+        <w:rPr>
+          <w:rFonts w:ascii="Calibri" w:eastAsia="Calibri" w:hAnsi="Calibri" w:cs="Calibri"/>
+          <w:highlight w:val="cyan"/>
+        </w:rPr>
+        <w:t>improve</w:t>
+      </w:r>
+      <w:r>
+        <w:rPr>
+          <w:rFonts w:ascii="Calibri" w:eastAsia="Calibri" w:hAnsi="Calibri" w:cs="Calibri"/>
+        </w:rPr>
+        <w:t xml:space="preserve"> your critical thinking skills? </w:t>
+      </w:r>
+    </w:p>
+    <w:p>
+      <w:pPr>
+        <w:rPr>
+          <w:rFonts w:ascii="Calibri" w:eastAsia="Calibri" w:hAnsi="Calibri" w:cs="Calibri"/>
+        </w:rPr>
+      </w:pPr>
+    </w:p>
+    <w:p>
+      <w:pPr>
+        <w:rPr>
+          <w:rFonts w:ascii="Calibri" w:eastAsia="Calibri" w:hAnsi="Calibri" w:cs="Calibri"/>
+        </w:rPr>
+      </w:pPr>
+      <w:r>
+        <w:rPr>
+          <w:rFonts w:ascii="Calibri" w:eastAsia="Calibri" w:hAnsi="Calibri" w:cs="Calibri"/>
+        </w:rPr>
+        <w:t xml:space="preserve">6. </w:t>
+      </w:r>
+      <w:r>
+        <w:rPr>
+          <w:rFonts w:ascii="Calibri" w:eastAsia="Calibri" w:hAnsi="Calibri" w:cs="Calibri"/>
+          <w:highlight w:val="cyan"/>
+        </w:rPr>
+        <w:t>How</w:t>
+      </w:r>
+      <w:r>
+        <w:rPr>
+          <w:rFonts w:ascii="Calibri" w:eastAsia="Calibri" w:hAnsi="Calibri" w:cs="Calibri"/>
+        </w:rPr>
+        <w:t xml:space="preserve"> </w:t>
+      </w:r>
+      <w:r>
+        <w:rPr>
+          <w:rFonts w:ascii="Calibri" w:eastAsia="Calibri" w:hAnsi="Calibri" w:cs="Calibri"/>
+          <w:highlight w:val="cyan"/>
+        </w:rPr>
+        <w:t>would</w:t>
+      </w:r>
+      <w:r>
+        <w:rPr>
+          <w:rFonts w:ascii="Calibri" w:eastAsia="Calibri" w:hAnsi="Calibri" w:cs="Calibri"/>
+        </w:rPr>
+        <w:t xml:space="preserve"> you find out if an organisation was impartial?</w:t>
+      </w:r>
+    </w:p>
+    <w:p>
+      <w:pPr>
+        <w:rPr>
+          <w:rFonts w:ascii="Calibri" w:eastAsia="Calibri" w:hAnsi="Calibri" w:cs="Calibri"/>
+        </w:rPr>
+      </w:pPr>
+    </w:p>
+    <w:p>
+      <w:pPr>
+        <w:rPr>
+          <w:rFonts w:ascii="Calibri" w:eastAsia="Calibri" w:hAnsi="Calibri" w:cs="Calibri"/>
+        </w:rPr>
+      </w:pPr>
+      <w:r>
+        <w:rPr>
+          <w:rFonts w:ascii="Calibri" w:eastAsia="Calibri" w:hAnsi="Calibri" w:cs="Calibri"/>
+        </w:rPr>
+        <w:t xml:space="preserve">7. </w:t>
+      </w:r>
+      <w:r>
+        <w:rPr>
+          <w:rFonts w:ascii="Calibri" w:eastAsia="Calibri" w:hAnsi="Calibri" w:cs="Calibri"/>
+          <w:highlight w:val="cyan"/>
+        </w:rPr>
+        <w:t>What</w:t>
+      </w:r>
+      <w:r>
+        <w:rPr>
+          <w:rFonts w:ascii="Calibri" w:eastAsia="Calibri" w:hAnsi="Calibri" w:cs="Calibri"/>
+        </w:rPr>
+        <w:t xml:space="preserve"> should you input into the search engine if you want to search for information about teenagers and media, but not television? </w:t>
+      </w:r>
+    </w:p>
+    <w:p>
+      <w:pPr>
+        <w:rPr>
+          <w:rFonts w:ascii="Calibri" w:eastAsia="Calibri" w:hAnsi="Calibri" w:cs="Calibri"/>
+        </w:rPr>
+      </w:pPr>
+    </w:p>
+    <w:p>
+      <w:pPr>
+        <w:rPr>
+          <w:rFonts w:ascii="Calibri" w:eastAsia="Calibri" w:hAnsi="Calibri" w:cs="Calibri"/>
+        </w:rPr>
+      </w:pPr>
+      <w:r>
+        <w:rPr>
+          <w:rFonts w:ascii="Calibri" w:eastAsia="Calibri" w:hAnsi="Calibri" w:cs="Calibri"/>
+        </w:rPr>
+        <w:t xml:space="preserve">8. </w:t>
+      </w:r>
+      <w:r>
+        <w:rPr>
+          <w:rFonts w:ascii="Calibri" w:eastAsia="Calibri" w:hAnsi="Calibri" w:cs="Calibri"/>
+          <w:highlight w:val="cyan"/>
+        </w:rPr>
+        <w:t>What</w:t>
+      </w:r>
+      <w:r>
+        <w:rPr>
+          <w:rFonts w:ascii="Calibri" w:eastAsia="Calibri" w:hAnsi="Calibri" w:cs="Calibri"/>
+        </w:rPr>
+        <w:t xml:space="preserve"> should you input into the search engine if you want to search for children/young people and technology? </w:t>
+      </w:r>
+    </w:p>
+    <w:p>
+      <w:pPr>
+        <w:rPr>
+          <w:rFonts w:ascii="Calibri" w:eastAsia="Calibri" w:hAnsi="Calibri" w:cs="Calibri"/>
+        </w:rPr>
+      </w:pPr>
+    </w:p>
+    <w:p>
+      <w:pPr>
+        <w:rPr>
+          <w:rFonts w:ascii="Calibri" w:eastAsia="Calibri" w:hAnsi="Calibri" w:cs="Calibri"/>
+        </w:rPr>
+      </w:pPr>
+      <w:r>
+        <w:rPr>
+          <w:rFonts w:ascii="Calibri" w:eastAsia="Calibri" w:hAnsi="Calibri" w:cs="Calibri"/>
+        </w:rPr>
+        <w:t xml:space="preserve">9. Critical thinking skills are basically divided into 6 segments, namely: Analysis, Communication, Open-Mindedness, Problem Solving, Creativity and Self-Reflection. </w:t>
+      </w:r>
+      <w:r>
+        <w:rPr>
+          <w:rFonts w:ascii="Calibri" w:eastAsia="Calibri" w:hAnsi="Calibri" w:cs="Calibri"/>
+          <w:highlight w:val="cyan"/>
+        </w:rPr>
+        <w:t>Describe</w:t>
+      </w:r>
+      <w:r>
+        <w:rPr>
+          <w:rFonts w:ascii="Calibri" w:eastAsia="Calibri" w:hAnsi="Calibri" w:cs="Calibri"/>
+        </w:rPr>
+        <w:t xml:space="preserve"> each of these. </w:t>
+      </w:r>
+    </w:p>
+    <w:p>
+      <w:pPr>
+        <w:rPr>
+          <w:rFonts w:ascii="Calibri" w:eastAsia="Calibri" w:hAnsi="Calibri" w:cs="Calibri"/>
+        </w:rPr>
+      </w:pPr>
+      <w:r>
+        <w:rPr>
+          <w:rFonts w:ascii="Calibri" w:eastAsia="Calibri" w:hAnsi="Calibri" w:cs="Calibri"/>
         </w:rPr>
         <w:t xml:space="preserve">Analysis: </w:t>
       </w:r>
     </w:p>
     <w:p>
       <w:pPr>
-        <w:pStyle w:val="Normal"/>
-        <w:rPr>
-          <w:rFonts w:ascii="Calibri" w:hAnsi="Calibri" w:eastAsia="Calibri" w:cs="Calibri"/>
-          <w:noProof w:val="0"/>
-          <w:sz w:val="22"/>
-          <w:szCs w:val="22"/>
-          <w:lang w:val="en-US"/>
-        </w:rPr>
-      </w:pPr>
-      <w:r>
-        <w:rPr>
-          <w:rFonts w:ascii="Calibri" w:hAnsi="Calibri" w:eastAsia="Calibri" w:cs="Calibri"/>
-          <w:noProof w:val="0"/>
-          <w:sz w:val="22"/>
-          <w:szCs w:val="22"/>
-          <w:lang w:val="en-US"/>
+        <w:rPr>
+          <w:rFonts w:ascii="Calibri" w:eastAsia="Calibri" w:hAnsi="Calibri" w:cs="Calibri"/>
+        </w:rPr>
+      </w:pPr>
+      <w:r>
+        <w:rPr>
+          <w:rFonts w:ascii="Calibri" w:eastAsia="Calibri" w:hAnsi="Calibri" w:cs="Calibri"/>
         </w:rPr>
         <w:t xml:space="preserve">Communication: </w:t>
       </w:r>
     </w:p>
     <w:p>
       <w:pPr>
-        <w:pStyle w:val="Normal"/>
-        <w:rPr>
-          <w:rFonts w:ascii="Calibri" w:hAnsi="Calibri" w:eastAsia="Calibri" w:cs="Calibri"/>
-          <w:noProof w:val="0"/>
-          <w:sz w:val="22"/>
-          <w:szCs w:val="22"/>
-          <w:lang w:val="en-US"/>
-        </w:rPr>
-      </w:pPr>
-      <w:r>
-        <w:rPr>
-          <w:rFonts w:ascii="Calibri" w:hAnsi="Calibri" w:eastAsia="Calibri" w:cs="Calibri"/>
-          <w:noProof w:val="0"/>
-          <w:sz w:val="22"/>
-          <w:szCs w:val="22"/>
-          <w:lang w:val="en-US"/>
+        <w:rPr>
+          <w:rFonts w:ascii="Calibri" w:eastAsia="Calibri" w:hAnsi="Calibri" w:cs="Calibri"/>
+        </w:rPr>
+      </w:pPr>
+      <w:r>
+        <w:rPr>
+          <w:rFonts w:ascii="Calibri" w:eastAsia="Calibri" w:hAnsi="Calibri" w:cs="Calibri"/>
         </w:rPr>
         <w:t xml:space="preserve">Open-Mindedness: </w:t>
       </w:r>
     </w:p>
     <w:p>
       <w:pPr>
-        <w:pStyle w:val="Normal"/>
-        <w:rPr>
-          <w:rFonts w:ascii="Calibri" w:hAnsi="Calibri" w:eastAsia="Calibri" w:cs="Calibri"/>
-          <w:noProof w:val="0"/>
-          <w:sz w:val="22"/>
-          <w:szCs w:val="22"/>
-          <w:lang w:val="en-US"/>
-        </w:rPr>
-      </w:pPr>
-      <w:r>
-        <w:rPr>
-          <w:rFonts w:ascii="Calibri" w:hAnsi="Calibri" w:eastAsia="Calibri" w:cs="Calibri"/>
-          <w:noProof w:val="0"/>
-          <w:sz w:val="22"/>
-          <w:szCs w:val="22"/>
-          <w:lang w:val="en-US"/>
+        <w:rPr>
+          <w:rFonts w:ascii="Calibri" w:eastAsia="Calibri" w:hAnsi="Calibri" w:cs="Calibri"/>
+        </w:rPr>
+      </w:pPr>
+      <w:r>
+        <w:rPr>
+          <w:rFonts w:ascii="Calibri" w:eastAsia="Calibri" w:hAnsi="Calibri" w:cs="Calibri"/>
         </w:rPr>
         <w:t xml:space="preserve">Problem Solving: </w:t>
       </w:r>
     </w:p>
     <w:p>
       <w:pPr>
-        <w:pStyle w:val="Normal"/>
-        <w:rPr>
-          <w:rFonts w:ascii="Calibri" w:hAnsi="Calibri" w:eastAsia="Calibri" w:cs="Calibri"/>
-          <w:noProof w:val="0"/>
-          <w:sz w:val="22"/>
-          <w:szCs w:val="22"/>
-          <w:lang w:val="en-US"/>
-        </w:rPr>
-      </w:pPr>
-      <w:r>
-        <w:rPr>
-          <w:rFonts w:ascii="Calibri" w:hAnsi="Calibri" w:eastAsia="Calibri" w:cs="Calibri"/>
-          <w:noProof w:val="0"/>
-          <w:sz w:val="22"/>
-          <w:szCs w:val="22"/>
-          <w:lang w:val="en-US"/>
+        <w:rPr>
+          <w:rFonts w:ascii="Calibri" w:eastAsia="Calibri" w:hAnsi="Calibri" w:cs="Calibri"/>
+        </w:rPr>
+      </w:pPr>
+      <w:r>
+        <w:rPr>
+          <w:rFonts w:ascii="Calibri" w:eastAsia="Calibri" w:hAnsi="Calibri" w:cs="Calibri"/>
         </w:rPr>
         <w:t xml:space="preserve">Creativity: </w:t>
       </w:r>
     </w:p>
     <w:p>
       <w:pPr>
-        <w:pStyle w:val="Normal"/>
-        <w:rPr>
-          <w:rFonts w:ascii="Calibri" w:hAnsi="Calibri" w:eastAsia="Calibri" w:cs="Calibri"/>
-          <w:noProof w:val="0"/>
-          <w:sz w:val="22"/>
-          <w:szCs w:val="22"/>
-          <w:lang w:val="en-US"/>
-        </w:rPr>
-      </w:pPr>
-      <w:r>
-        <w:rPr>
-          <w:rFonts w:ascii="Calibri" w:hAnsi="Calibri" w:eastAsia="Calibri" w:cs="Calibri"/>
-          <w:noProof w:val="0"/>
-          <w:sz w:val="22"/>
-          <w:szCs w:val="22"/>
-          <w:lang w:val="en-US"/>
+        <w:rPr>
+          <w:rFonts w:ascii="Calibri" w:eastAsia="Calibri" w:hAnsi="Calibri" w:cs="Calibri"/>
+        </w:rPr>
+      </w:pPr>
+      <w:r>
+        <w:rPr>
+          <w:rFonts w:ascii="Calibri" w:eastAsia="Calibri" w:hAnsi="Calibri" w:cs="Calibri"/>
         </w:rPr>
         <w:t xml:space="preserve">Self-Reflection: </w:t>
       </w:r>
     </w:p>
     <w:p>
       <w:pPr>
-        <w:pStyle w:val="Normal"/>
-        <w:rPr>
-          <w:rFonts w:ascii="Calibri" w:hAnsi="Calibri" w:eastAsia="Calibri" w:cs="Calibri"/>
-          <w:noProof w:val="0"/>
-          <w:sz w:val="22"/>
-          <w:szCs w:val="22"/>
-          <w:lang w:val="en-US"/>
-        </w:rPr>
-      </w:pPr>
-      <w:r>
-        <w:rPr>
-          <w:rFonts w:ascii="Calibri" w:hAnsi="Calibri" w:eastAsia="Calibri" w:cs="Calibri"/>
-          <w:noProof w:val="0"/>
-          <w:sz w:val="22"/>
-          <w:szCs w:val="22"/>
-          <w:lang w:val="en-US"/>
-        </w:rPr>
-        <w:t xml:space="preserve">10. How can critical self-reflection increase critical thinking? </w:t>
-      </w:r>
-    </w:p>
-    <w:p>
-      <w:pPr>
-        <w:pStyle w:val="Normal"/>
-        <w:rPr>
-          <w:rFonts w:ascii="Calibri" w:hAnsi="Calibri" w:eastAsia="Calibri" w:cs="Calibri"/>
-          <w:noProof w:val="0"/>
-          <w:sz w:val="22"/>
-          <w:szCs w:val="22"/>
-          <w:lang w:val="en-US"/>
-        </w:rPr>
-      </w:pPr>
-      <w:r>
-        <w:rPr>
-          <w:rFonts w:ascii="Calibri" w:hAnsi="Calibri" w:eastAsia="Calibri" w:cs="Calibri"/>
-          <w:noProof w:val="0"/>
-          <w:sz w:val="22"/>
-          <w:szCs w:val="22"/>
-          <w:lang w:val="en-US"/>
-        </w:rPr>
-        <w:t xml:space="preserve">11. How does critical thinking expand perspective and possibilities? </w:t>
-      </w:r>
-    </w:p>
-    <w:p>
-      <w:pPr>
-        <w:pStyle w:val="Normal"/>
-        <w:rPr>
-          <w:rFonts w:ascii="Calibri" w:hAnsi="Calibri" w:eastAsia="Calibri" w:cs="Calibri"/>
-          <w:noProof w:val="0"/>
-          <w:sz w:val="22"/>
-          <w:szCs w:val="22"/>
-          <w:lang w:val="en-US"/>
-        </w:rPr>
-      </w:pPr>
-      <w:r>
-        <w:rPr>
-          <w:rFonts w:ascii="Calibri" w:hAnsi="Calibri" w:eastAsia="Calibri" w:cs="Calibri"/>
-          <w:noProof w:val="0"/>
-          <w:sz w:val="22"/>
-          <w:szCs w:val="22"/>
-          <w:lang w:val="en-US"/>
-        </w:rPr>
-        <w:t xml:space="preserve">12. Critical thinkers are said to be open minded. What does this mean? </w:t>
-      </w:r>
-    </w:p>
-    <w:p>
-      <w:pPr>
-        <w:pStyle w:val="Normal"/>
-        <w:rPr>
-          <w:rFonts w:ascii="Calibri" w:hAnsi="Calibri" w:eastAsia="Calibri" w:cs="Calibri"/>
-          <w:noProof w:val="0"/>
-          <w:sz w:val="22"/>
-          <w:szCs w:val="22"/>
-          <w:lang w:val="en-US"/>
-        </w:rPr>
-      </w:pPr>
-      <w:r>
-        <w:rPr>
-          <w:rFonts w:ascii="Calibri" w:hAnsi="Calibri" w:eastAsia="Calibri" w:cs="Calibri"/>
-          <w:noProof w:val="0"/>
-          <w:sz w:val="22"/>
-          <w:szCs w:val="22"/>
-          <w:lang w:val="en-US"/>
-        </w:rPr>
-        <w:t xml:space="preserve">13. Why is it important to ask lots of questions? </w:t>
-      </w:r>
-    </w:p>
-    <w:p>
-      <w:pPr>
-        <w:pStyle w:val="Normal"/>
-        <w:rPr>
-          <w:rFonts w:ascii="Calibri" w:hAnsi="Calibri" w:eastAsia="Calibri" w:cs="Calibri"/>
-          <w:noProof w:val="0"/>
-          <w:sz w:val="22"/>
-          <w:szCs w:val="22"/>
-          <w:lang w:val="en-US"/>
-        </w:rPr>
-      </w:pPr>
-      <w:r>
-        <w:rPr>
-          <w:rFonts w:ascii="Calibri" w:hAnsi="Calibri" w:eastAsia="Calibri" w:cs="Calibri"/>
-          <w:noProof w:val="0"/>
-          <w:sz w:val="22"/>
-          <w:szCs w:val="22"/>
-          <w:lang w:val="en-US"/>
-        </w:rPr>
-        <w:t xml:space="preserve">14. What is someone with critical thinking skills able to do in the context of a workplace? Name at least two work-based situations where you would be able to apply critical thinking concepts. </w:t>
-      </w:r>
-    </w:p>
-    <w:p>
-      <w:pPr>
-        <w:pStyle w:val="Normal"/>
-        <w:rPr>
-          <w:rFonts w:ascii="Calibri" w:hAnsi="Calibri" w:eastAsia="Calibri" w:cs="Calibri"/>
-          <w:noProof w:val="0"/>
-          <w:sz w:val="22"/>
-          <w:szCs w:val="22"/>
-          <w:lang w:val="en-US"/>
-        </w:rPr>
-      </w:pPr>
-      <w:r>
-        <w:rPr>
-          <w:rFonts w:ascii="Calibri" w:hAnsi="Calibri" w:eastAsia="Calibri" w:cs="Calibri"/>
-          <w:noProof w:val="0"/>
-          <w:sz w:val="22"/>
-          <w:szCs w:val="22"/>
-          <w:lang w:val="en-US"/>
-        </w:rPr>
-        <w:t>15. Why is it important to evaluate any information you encounter</w:t>
-      </w:r>
+        <w:rPr>
+          <w:rFonts w:ascii="Calibri" w:eastAsia="Calibri" w:hAnsi="Calibri" w:cs="Calibri"/>
+        </w:rPr>
+      </w:pPr>
+      <w:r>
+        <w:rPr>
+          <w:rFonts w:ascii="Calibri" w:eastAsia="Calibri" w:hAnsi="Calibri" w:cs="Calibri"/>
+        </w:rPr>
+        <w:t xml:space="preserve">10. </w:t>
+      </w:r>
+      <w:r>
+        <w:rPr>
+          <w:rFonts w:ascii="Calibri" w:eastAsia="Calibri" w:hAnsi="Calibri" w:cs="Calibri"/>
+          <w:highlight w:val="cyan"/>
+        </w:rPr>
+        <w:t>How</w:t>
+      </w:r>
+      <w:r>
+        <w:rPr>
+          <w:rFonts w:ascii="Calibri" w:eastAsia="Calibri" w:hAnsi="Calibri" w:cs="Calibri"/>
+        </w:rPr>
+        <w:t xml:space="preserve"> can critical self-reflection increase critical thinking? </w:t>
+      </w:r>
+    </w:p>
+    <w:p>
+      <w:pPr>
+        <w:rPr>
+          <w:rFonts w:ascii="Calibri" w:eastAsia="Calibri" w:hAnsi="Calibri" w:cs="Calibri"/>
+        </w:rPr>
+      </w:pPr>
+    </w:p>
+    <w:p>
+      <w:pPr>
+        <w:rPr>
+          <w:rFonts w:ascii="Calibri" w:eastAsia="Calibri" w:hAnsi="Calibri" w:cs="Calibri"/>
+        </w:rPr>
+      </w:pPr>
+      <w:r>
+        <w:rPr>
+          <w:rFonts w:ascii="Calibri" w:eastAsia="Calibri" w:hAnsi="Calibri" w:cs="Calibri"/>
+        </w:rPr>
+        <w:t xml:space="preserve">11. </w:t>
+      </w:r>
+      <w:r>
+        <w:rPr>
+          <w:rFonts w:ascii="Calibri" w:eastAsia="Calibri" w:hAnsi="Calibri" w:cs="Calibri"/>
+          <w:highlight w:val="cyan"/>
+        </w:rPr>
+        <w:t>How</w:t>
+      </w:r>
+      <w:r>
+        <w:rPr>
+          <w:rFonts w:ascii="Calibri" w:eastAsia="Calibri" w:hAnsi="Calibri" w:cs="Calibri"/>
+        </w:rPr>
+        <w:t xml:space="preserve"> does critical thinking expand perspective and possibilities? </w:t>
+      </w:r>
+    </w:p>
+    <w:p>
+      <w:pPr>
+        <w:rPr>
+          <w:rFonts w:ascii="Calibri" w:eastAsia="Calibri" w:hAnsi="Calibri" w:cs="Calibri"/>
+        </w:rPr>
+      </w:pPr>
+    </w:p>
+    <w:p>
+      <w:pPr>
+        <w:rPr>
+          <w:rFonts w:ascii="Calibri" w:eastAsia="Calibri" w:hAnsi="Calibri" w:cs="Calibri"/>
+        </w:rPr>
+      </w:pPr>
+      <w:r>
+        <w:rPr>
+          <w:rFonts w:ascii="Calibri" w:eastAsia="Calibri" w:hAnsi="Calibri" w:cs="Calibri"/>
+        </w:rPr>
+        <w:t xml:space="preserve">12. Critical thinkers are said to be open minded. </w:t>
+      </w:r>
+      <w:r>
+        <w:rPr>
+          <w:rFonts w:ascii="Calibri" w:eastAsia="Calibri" w:hAnsi="Calibri" w:cs="Calibri"/>
+          <w:highlight w:val="cyan"/>
+        </w:rPr>
+        <w:t>What does this mean</w:t>
+      </w:r>
+      <w:r>
+        <w:rPr>
+          <w:rFonts w:ascii="Calibri" w:eastAsia="Calibri" w:hAnsi="Calibri" w:cs="Calibri"/>
+        </w:rPr>
+        <w:t xml:space="preserve">? </w:t>
+      </w:r>
+    </w:p>
+    <w:p>
+      <w:pPr>
+        <w:rPr>
+          <w:rFonts w:ascii="Calibri" w:eastAsia="Calibri" w:hAnsi="Calibri" w:cs="Calibri"/>
+        </w:rPr>
+      </w:pPr>
+    </w:p>
+    <w:p>
+      <w:pPr>
+        <w:rPr>
+          <w:rFonts w:ascii="Calibri" w:eastAsia="Calibri" w:hAnsi="Calibri" w:cs="Calibri"/>
+        </w:rPr>
+      </w:pPr>
+      <w:r>
+        <w:rPr>
+          <w:rFonts w:ascii="Calibri" w:eastAsia="Calibri" w:hAnsi="Calibri" w:cs="Calibri"/>
+        </w:rPr>
+        <w:t xml:space="preserve">13. </w:t>
+      </w:r>
+      <w:r>
+        <w:rPr>
+          <w:rFonts w:ascii="Calibri" w:eastAsia="Calibri" w:hAnsi="Calibri" w:cs="Calibri"/>
+          <w:highlight w:val="cyan"/>
+        </w:rPr>
+        <w:t>Why</w:t>
+      </w:r>
+      <w:r>
+        <w:rPr>
+          <w:rFonts w:ascii="Calibri" w:eastAsia="Calibri" w:hAnsi="Calibri" w:cs="Calibri"/>
+        </w:rPr>
+        <w:t xml:space="preserve"> is it </w:t>
+      </w:r>
+      <w:r>
+        <w:rPr>
+          <w:rFonts w:ascii="Calibri" w:eastAsia="Calibri" w:hAnsi="Calibri" w:cs="Calibri"/>
+          <w:highlight w:val="cyan"/>
+        </w:rPr>
+        <w:t>important</w:t>
+      </w:r>
+      <w:r>
+        <w:rPr>
+          <w:rFonts w:ascii="Calibri" w:eastAsia="Calibri" w:hAnsi="Calibri" w:cs="Calibri"/>
+        </w:rPr>
+        <w:t xml:space="preserve"> to </w:t>
+      </w:r>
+      <w:r>
+        <w:rPr>
+          <w:rFonts w:ascii="Calibri" w:eastAsia="Calibri" w:hAnsi="Calibri" w:cs="Calibri"/>
+          <w:highlight w:val="cyan"/>
+        </w:rPr>
+        <w:t>ask</w:t>
+      </w:r>
+      <w:r>
+        <w:rPr>
+          <w:rFonts w:ascii="Calibri" w:eastAsia="Calibri" w:hAnsi="Calibri" w:cs="Calibri"/>
+        </w:rPr>
+        <w:t xml:space="preserve"> lots of questions? </w:t>
+      </w:r>
+    </w:p>
+    <w:p>
+      <w:pPr>
+        <w:rPr>
+          <w:rFonts w:ascii="Calibri" w:eastAsia="Calibri" w:hAnsi="Calibri" w:cs="Calibri"/>
+        </w:rPr>
+      </w:pPr>
+    </w:p>
+    <w:p>
+      <w:pPr>
+        <w:rPr>
+          <w:rFonts w:ascii="Calibri" w:eastAsia="Calibri" w:hAnsi="Calibri" w:cs="Calibri"/>
+        </w:rPr>
+      </w:pPr>
+      <w:r>
+        <w:rPr>
+          <w:rFonts w:ascii="Calibri" w:eastAsia="Calibri" w:hAnsi="Calibri" w:cs="Calibri"/>
+        </w:rPr>
+        <w:t xml:space="preserve">14. </w:t>
+      </w:r>
+      <w:r>
+        <w:rPr>
+          <w:rFonts w:ascii="Calibri" w:eastAsia="Calibri" w:hAnsi="Calibri" w:cs="Calibri"/>
+          <w:highlight w:val="cyan"/>
+        </w:rPr>
+        <w:t>What</w:t>
+      </w:r>
+      <w:r>
+        <w:rPr>
+          <w:rFonts w:ascii="Calibri" w:eastAsia="Calibri" w:hAnsi="Calibri" w:cs="Calibri"/>
+        </w:rPr>
+        <w:t xml:space="preserve"> is someone with critical thinking skills able to do in the </w:t>
+      </w:r>
+      <w:r>
+        <w:rPr>
+          <w:rFonts w:ascii="Calibri" w:eastAsia="Calibri" w:hAnsi="Calibri" w:cs="Calibri"/>
+          <w:highlight w:val="cyan"/>
+        </w:rPr>
+        <w:t>context</w:t>
+      </w:r>
+      <w:r>
+        <w:rPr>
+          <w:rFonts w:ascii="Calibri" w:eastAsia="Calibri" w:hAnsi="Calibri" w:cs="Calibri"/>
+        </w:rPr>
+        <w:t xml:space="preserve"> of a workplace? </w:t>
+      </w:r>
+      <w:r>
+        <w:rPr>
+          <w:rFonts w:ascii="Calibri" w:eastAsia="Calibri" w:hAnsi="Calibri" w:cs="Calibri"/>
+          <w:highlight w:val="cyan"/>
+        </w:rPr>
+        <w:t>Name</w:t>
+      </w:r>
+      <w:r>
+        <w:rPr>
+          <w:rFonts w:ascii="Calibri" w:eastAsia="Calibri" w:hAnsi="Calibri" w:cs="Calibri"/>
+        </w:rPr>
+        <w:t xml:space="preserve"> at </w:t>
+      </w:r>
+      <w:r>
+        <w:rPr>
+          <w:rFonts w:ascii="Calibri" w:eastAsia="Calibri" w:hAnsi="Calibri" w:cs="Calibri"/>
+          <w:highlight w:val="cyan"/>
+        </w:rPr>
+        <w:t>least two</w:t>
+      </w:r>
+      <w:r>
+        <w:rPr>
+          <w:rFonts w:ascii="Calibri" w:eastAsia="Calibri" w:hAnsi="Calibri" w:cs="Calibri"/>
+        </w:rPr>
+        <w:t xml:space="preserve"> work-based situations where you would be able to apply critical thinking concepts. </w:t>
+      </w:r>
+    </w:p>
+    <w:p>
+      <w:pPr>
+        <w:rPr>
+          <w:rFonts w:ascii="Calibri" w:eastAsia="Calibri" w:hAnsi="Calibri" w:cs="Calibri"/>
+        </w:rPr>
+      </w:pPr>
+    </w:p>
+    <w:p>
+      <w:pPr>
+        <w:rPr>
+          <w:rFonts w:ascii="Calibri" w:eastAsia="Calibri" w:hAnsi="Calibri" w:cs="Calibri"/>
+        </w:rPr>
+      </w:pPr>
+      <w:r>
+        <w:rPr>
+          <w:rFonts w:ascii="Calibri" w:eastAsia="Calibri" w:hAnsi="Calibri" w:cs="Calibri"/>
+        </w:rPr>
+        <w:t xml:space="preserve">15. </w:t>
+      </w:r>
+      <w:r>
+        <w:rPr>
+          <w:rFonts w:ascii="Calibri" w:eastAsia="Calibri" w:hAnsi="Calibri" w:cs="Calibri"/>
+          <w:highlight w:val="cyan"/>
+        </w:rPr>
+        <w:t>Why</w:t>
+      </w:r>
+      <w:r>
+        <w:rPr>
+          <w:rFonts w:ascii="Calibri" w:eastAsia="Calibri" w:hAnsi="Calibri" w:cs="Calibri"/>
+        </w:rPr>
+        <w:t xml:space="preserve"> is it important to </w:t>
+      </w:r>
+      <w:r>
+        <w:rPr>
+          <w:rFonts w:ascii="Calibri" w:eastAsia="Calibri" w:hAnsi="Calibri" w:cs="Calibri"/>
+          <w:highlight w:val="cyan"/>
+        </w:rPr>
+        <w:t>evaluate</w:t>
+      </w:r>
+      <w:r>
+        <w:rPr>
+          <w:rFonts w:ascii="Calibri" w:eastAsia="Calibri" w:hAnsi="Calibri" w:cs="Calibri"/>
+        </w:rPr>
+        <w:t xml:space="preserve"> any information you encounter</w:t>
+      </w:r>
+      <w:r>
+        <w:rPr>
+          <w:rFonts w:ascii="Calibri" w:eastAsia="Calibri" w:hAnsi="Calibri" w:cs="Calibri"/>
+        </w:rPr>
+        <w:t>?</w:t>
+      </w:r>
+    </w:p>
+    <w:p>
+      <w:pPr>
+        <w:rPr>
+          <w:rFonts w:ascii="Calibri" w:eastAsia="Calibri" w:hAnsi="Calibri" w:cs="Calibri"/>
+        </w:rPr>
+      </w:pPr>
     </w:p>
     <w:sectPr>
-      <w:pgSz w:w="12240" w:h="15840" w:orient="portrait"/>
+      <w:pgSz w:w="12240" w:h="15840"/>
       <w:pgMar w:top="1440" w:right="1440" w:bottom="1440" w:left="1440" w:header="720" w:footer="720" w:gutter="0"/>
       <w:cols w:space="720"/>
       <w:docGrid w:linePitch="360"/>
@@ -497,10 +754,12 @@
 </file>
 
 <file path=word/numbering.xml><?xml version="1.0" encoding="utf-8"?>
-<w:numbering xmlns:w="http://schemas.openxmlformats.org/wordprocessingml/2006/main">
-  <w:abstractNum xmlns:w="http://schemas.openxmlformats.org/wordprocessingml/2006/main" w:abstractNumId="1">
-    <w:multiLevelType xmlns:w="http://schemas.openxmlformats.org/wordprocessingml/2006/main" w:val="multilevel"/>
-    <w:lvl xmlns:w="http://schemas.openxmlformats.org/wordprocessingml/2006/main" w:ilvl="0">
+<w:numbering xmlns:wpc="http://schemas.microsoft.com/office/word/2010/wordprocessingCanvas" xmlns:cx="http://schemas.microsoft.com/office/drawing/2014/chartex" xmlns:cx1="http://schemas.microsoft.com/office/drawing/2015/9/8/chartex" xmlns:cx2="http://schemas.microsoft.com/office/drawing/2015/10/21/chartex" xmlns:cx3="http://schemas.microsoft.com/office/drawing/2016/5/9/chartex" xmlns:cx4="http://schemas.microsoft.com/office/drawing/2016/5/10/chartex" xmlns:cx5="http://schemas.microsoft.com/office/drawing/2016/5/11/chartex" xmlns:cx6="http://schemas.microsoft.com/office/drawing/2016/5/12/chartex" xmlns:cx7="http://schemas.microsoft.com/office/drawing/2016/5/13/chartex" xmlns:cx8="http://schemas.microsoft.com/office/drawing/2016/5/14/chartex" xmlns:mc="http://schemas.openxmlformats.org/markup-compatibility/2006" xmlns:aink="http://schemas.microsoft.com/office/drawing/2016/ink" xmlns:am3d="http://schemas.microsoft.com/office/drawing/2017/model3d" xmlns:o="urn:schemas-microsoft-com:office:office" xmlns:r="http://schemas.openxmlformats.org/officeDocument/2006/relationships" xmlns:m="http://schemas.openxmlformats.org/officeDocument/2006/math" xmlns:v="urn:schemas-microsoft-com:vml" xmlns:wp14="http://schemas.microsoft.com/office/word/2010/wordprocessingDrawing" xmlns:wp="http://schemas.openxmlformats.org/drawingml/2006/wordprocessingDrawing" xmlns:w10="urn:schemas-microsoft-com:office:word" xmlns:w="http://schemas.openxmlformats.org/wordprocessingml/2006/main" xmlns:w14="http://schemas.microsoft.com/office/word/2010/wordml" xmlns:w15="http://schemas.microsoft.com/office/word/2012/wordml" xmlns:w16cex="http://schemas.microsoft.com/office/word/2018/wordml/cex" xmlns:w16cid="http://schemas.microsoft.com/office/word/2016/wordml/cid" xmlns:w16="http://schemas.microsoft.com/office/word/2018/wordml" xmlns:w16sdtdh="http://schemas.microsoft.com/office/word/2020/wordml/sdtdatahash" xmlns:w16se="http://schemas.microsoft.com/office/word/2015/wordml/symex" xmlns:wpg="http://schemas.microsoft.com/office/word/2010/wordprocessingGroup" xmlns:wpi="http://schemas.microsoft.com/office/word/2010/wordprocessingInk" xmlns:wne="http://schemas.microsoft.com/office/word/2006/wordml" xmlns:wps="http://schemas.microsoft.com/office/word/2010/wordprocessingShape" mc:Ignorable="w14 w15 w16se w16cid w16 w16cex w16sdtdh wp14">
+  <w:abstractNum w:abstractNumId="0" w15:restartNumberingAfterBreak="0">
+    <w:nsid w:val="2E3B51BF"/>
+    <w:multiLevelType w:val="multilevel"/>
+    <w:tmpl w:val="C8B8E87C"/>
+    <w:lvl w:ilvl="0">
       <w:start w:val="1"/>
       <w:numFmt w:val="decimal"/>
       <w:lvlText w:val="%1."/>
@@ -509,7 +768,7 @@
         <w:ind w:left="720" w:hanging="360"/>
       </w:pPr>
     </w:lvl>
-    <w:lvl xmlns:w="http://schemas.openxmlformats.org/wordprocessingml/2006/main" w:ilvl="1">
+    <w:lvl w:ilvl="1">
       <w:start w:val="1"/>
       <w:numFmt w:val="decimal"/>
       <w:lvlText w:val="%1.%2."/>
@@ -518,7 +777,7 @@
         <w:ind w:left="1440" w:hanging="360"/>
       </w:pPr>
     </w:lvl>
-    <w:lvl xmlns:w="http://schemas.openxmlformats.org/wordprocessingml/2006/main" w:ilvl="2">
+    <w:lvl w:ilvl="2">
       <w:start w:val="1"/>
       <w:numFmt w:val="decimal"/>
       <w:lvlText w:val="%1.%2.%3."/>
@@ -527,7 +786,7 @@
         <w:ind w:left="2160" w:hanging="180"/>
       </w:pPr>
     </w:lvl>
-    <w:lvl xmlns:w="http://schemas.openxmlformats.org/wordprocessingml/2006/main" w:ilvl="3">
+    <w:lvl w:ilvl="3">
       <w:start w:val="1"/>
       <w:numFmt w:val="decimal"/>
       <w:lvlText w:val="%1.%2.%3.%4."/>
@@ -536,7 +795,7 @@
         <w:ind w:left="2880" w:hanging="360"/>
       </w:pPr>
     </w:lvl>
-    <w:lvl xmlns:w="http://schemas.openxmlformats.org/wordprocessingml/2006/main" w:ilvl="4">
+    <w:lvl w:ilvl="4">
       <w:start w:val="1"/>
       <w:numFmt w:val="decimal"/>
       <w:lvlText w:val="%1.%2.%3.%4.%5."/>
@@ -545,7 +804,7 @@
         <w:ind w:left="3600" w:hanging="360"/>
       </w:pPr>
     </w:lvl>
-    <w:lvl xmlns:w="http://schemas.openxmlformats.org/wordprocessingml/2006/main" w:ilvl="5">
+    <w:lvl w:ilvl="5">
       <w:start w:val="1"/>
       <w:numFmt w:val="decimal"/>
       <w:lvlText w:val="%1.%2.%3.%4.%5.%6."/>
@@ -554,7 +813,7 @@
         <w:ind w:left="4320" w:hanging="180"/>
       </w:pPr>
     </w:lvl>
-    <w:lvl xmlns:w="http://schemas.openxmlformats.org/wordprocessingml/2006/main" w:ilvl="6">
+    <w:lvl w:ilvl="6">
       <w:start w:val="1"/>
       <w:numFmt w:val="decimal"/>
       <w:lvlText w:val="%1.%2.%3.%4.%5.%6.%7."/>
@@ -563,7 +822,7 @@
         <w:ind w:left="5040" w:hanging="360"/>
       </w:pPr>
     </w:lvl>
-    <w:lvl xmlns:w="http://schemas.openxmlformats.org/wordprocessingml/2006/main" w:ilvl="7">
+    <w:lvl w:ilvl="7">
       <w:start w:val="1"/>
       <w:numFmt w:val="decimal"/>
       <w:lvlText w:val="%1.%2.%3.%4.%5.%6.%7.%8."/>
@@ -572,7 +831,7 @@
         <w:ind w:left="5760" w:hanging="360"/>
       </w:pPr>
     </w:lvl>
-    <w:lvl xmlns:w="http://schemas.openxmlformats.org/wordprocessingml/2006/main" w:ilvl="8">
+    <w:lvl w:ilvl="8">
       <w:start w:val="1"/>
       <w:numFmt w:val="decimal"/>
       <w:lvlText w:val="%1.%2.%3.%4.%5.%6.%7.%8.%9."/>
@@ -582,9 +841,11 @@
       </w:pPr>
     </w:lvl>
   </w:abstractNum>
-  <w:abstractNum xmlns:w="http://schemas.openxmlformats.org/wordprocessingml/2006/main" w:abstractNumId="0">
-    <w:multiLevelType xmlns:w="http://schemas.openxmlformats.org/wordprocessingml/2006/main" w:val="hybridMultilevel"/>
-    <w:lvl xmlns:w="http://schemas.openxmlformats.org/wordprocessingml/2006/main" w:ilvl="0">
+  <w:abstractNum w:abstractNumId="1" w15:restartNumberingAfterBreak="0">
+    <w:nsid w:val="4EA55819"/>
+    <w:multiLevelType w:val="hybridMultilevel"/>
+    <w:tmpl w:val="E074406E"/>
+    <w:lvl w:ilvl="0" w:tplc="08C6E922">
       <w:start w:val="1"/>
       <w:numFmt w:val="bullet"/>
       <w:lvlText w:val=""/>
@@ -593,10 +854,10 @@
         <w:ind w:left="720" w:hanging="360"/>
       </w:pPr>
       <w:rPr>
-        <w:rFonts w:hint="default" w:ascii="Symbol" w:hAnsi="Symbol"/>
+        <w:rFonts w:ascii="Symbol" w:hAnsi="Symbol" w:hint="default"/>
       </w:rPr>
     </w:lvl>
-    <w:lvl xmlns:w="http://schemas.openxmlformats.org/wordprocessingml/2006/main" w:ilvl="1">
+    <w:lvl w:ilvl="1" w:tplc="624A11BA">
       <w:start w:val="1"/>
       <w:numFmt w:val="bullet"/>
       <w:lvlText w:val="o"/>
@@ -605,10 +866,10 @@
         <w:ind w:left="1440" w:hanging="360"/>
       </w:pPr>
       <w:rPr>
-        <w:rFonts w:hint="default" w:ascii="Courier New" w:hAnsi="Courier New"/>
+        <w:rFonts w:ascii="Courier New" w:hAnsi="Courier New" w:hint="default"/>
       </w:rPr>
     </w:lvl>
-    <w:lvl xmlns:w="http://schemas.openxmlformats.org/wordprocessingml/2006/main" w:ilvl="2">
+    <w:lvl w:ilvl="2" w:tplc="78D61762">
       <w:start w:val="1"/>
       <w:numFmt w:val="bullet"/>
       <w:lvlText w:val=""/>
@@ -617,10 +878,10 @@
         <w:ind w:left="2160" w:hanging="360"/>
       </w:pPr>
       <w:rPr>
-        <w:rFonts w:hint="default" w:ascii="Wingdings" w:hAnsi="Wingdings"/>
+        <w:rFonts w:ascii="Wingdings" w:hAnsi="Wingdings" w:hint="default"/>
       </w:rPr>
     </w:lvl>
-    <w:lvl xmlns:w="http://schemas.openxmlformats.org/wordprocessingml/2006/main" w:ilvl="3">
+    <w:lvl w:ilvl="3" w:tplc="86BC5842">
       <w:start w:val="1"/>
       <w:numFmt w:val="bullet"/>
       <w:lvlText w:val=""/>
@@ -629,10 +890,10 @@
         <w:ind w:left="2880" w:hanging="360"/>
       </w:pPr>
       <w:rPr>
-        <w:rFonts w:hint="default" w:ascii="Symbol" w:hAnsi="Symbol"/>
+        <w:rFonts w:ascii="Symbol" w:hAnsi="Symbol" w:hint="default"/>
       </w:rPr>
     </w:lvl>
-    <w:lvl xmlns:w="http://schemas.openxmlformats.org/wordprocessingml/2006/main" w:ilvl="4">
+    <w:lvl w:ilvl="4" w:tplc="4F644784">
       <w:start w:val="1"/>
       <w:numFmt w:val="bullet"/>
       <w:lvlText w:val="o"/>
@@ -641,10 +902,10 @@
         <w:ind w:left="3600" w:hanging="360"/>
       </w:pPr>
       <w:rPr>
-        <w:rFonts w:hint="default" w:ascii="Courier New" w:hAnsi="Courier New"/>
+        <w:rFonts w:ascii="Courier New" w:hAnsi="Courier New" w:hint="default"/>
       </w:rPr>
     </w:lvl>
-    <w:lvl xmlns:w="http://schemas.openxmlformats.org/wordprocessingml/2006/main" w:ilvl="5">
+    <w:lvl w:ilvl="5" w:tplc="22D21972">
       <w:start w:val="1"/>
       <w:numFmt w:val="bullet"/>
       <w:lvlText w:val=""/>
@@ -653,10 +914,10 @@
         <w:ind w:left="4320" w:hanging="360"/>
       </w:pPr>
       <w:rPr>
-        <w:rFonts w:hint="default" w:ascii="Wingdings" w:hAnsi="Wingdings"/>
+        <w:rFonts w:ascii="Wingdings" w:hAnsi="Wingdings" w:hint="default"/>
       </w:rPr>
     </w:lvl>
-    <w:lvl xmlns:w="http://schemas.openxmlformats.org/wordprocessingml/2006/main" w:ilvl="6">
+    <w:lvl w:ilvl="6" w:tplc="93C2F1BA">
       <w:start w:val="1"/>
       <w:numFmt w:val="bullet"/>
       <w:lvlText w:val=""/>
@@ -665,10 +926,10 @@
         <w:ind w:left="5040" w:hanging="360"/>
       </w:pPr>
       <w:rPr>
-        <w:rFonts w:hint="default" w:ascii="Symbol" w:hAnsi="Symbol"/>
+        <w:rFonts w:ascii="Symbol" w:hAnsi="Symbol" w:hint="default"/>
       </w:rPr>
     </w:lvl>
-    <w:lvl xmlns:w="http://schemas.openxmlformats.org/wordprocessingml/2006/main" w:ilvl="7">
+    <w:lvl w:ilvl="7" w:tplc="FE7454D4">
       <w:start w:val="1"/>
       <w:numFmt w:val="bullet"/>
       <w:lvlText w:val="o"/>
@@ -677,10 +938,10 @@
         <w:ind w:left="5760" w:hanging="360"/>
       </w:pPr>
       <w:rPr>
-        <w:rFonts w:hint="default" w:ascii="Courier New" w:hAnsi="Courier New"/>
+        <w:rFonts w:ascii="Courier New" w:hAnsi="Courier New" w:hint="default"/>
       </w:rPr>
     </w:lvl>
-    <w:lvl xmlns:w="http://schemas.openxmlformats.org/wordprocessingml/2006/main" w:ilvl="8">
+    <w:lvl w:ilvl="8" w:tplc="AB707C64">
       <w:start w:val="1"/>
       <w:numFmt w:val="bullet"/>
       <w:lvlText w:val=""/>
@@ -689,25 +950,25 @@
         <w:ind w:left="6480" w:hanging="360"/>
       </w:pPr>
       <w:rPr>
-        <w:rFonts w:hint="default" w:ascii="Wingdings" w:hAnsi="Wingdings"/>
+        <w:rFonts w:ascii="Wingdings" w:hAnsi="Wingdings" w:hint="default"/>
       </w:rPr>
     </w:lvl>
   </w:abstractNum>
+  <w:num w:numId="1">
+    <w:abstractNumId w:val="0"/>
+  </w:num>
   <w:num w:numId="2">
     <w:abstractNumId w:val="1"/>
-  </w:num>
-  <w:num w:numId="1">
-    <w:abstractNumId w:val="0"/>
   </w:num>
 </w:numbering>
 </file>
 
 <file path=word/styles.xml><?xml version="1.0" encoding="utf-8"?>
-<w:styles xmlns:wp14="http://schemas.microsoft.com/office/word/2010/wordprocessingDrawing" xmlns:mc="http://schemas.openxmlformats.org/markup-compatibility/2006" xmlns:r="http://schemas.openxmlformats.org/officeDocument/2006/relationships" xmlns:w="http://schemas.openxmlformats.org/wordprocessingml/2006/main" xmlns:w14="http://schemas.microsoft.com/office/word/2010/wordml" xmlns:w15="http://schemas.microsoft.com/office/word/2012/wordml" mc:Ignorable="w14 w15 wp14">
+<w:styles xmlns:mc="http://schemas.openxmlformats.org/markup-compatibility/2006" xmlns:r="http://schemas.openxmlformats.org/officeDocument/2006/relationships" xmlns:w="http://schemas.openxmlformats.org/wordprocessingml/2006/main" xmlns:w14="http://schemas.microsoft.com/office/word/2010/wordml" xmlns:w15="http://schemas.microsoft.com/office/word/2012/wordml" xmlns:w16cex="http://schemas.microsoft.com/office/word/2018/wordml/cex" xmlns:w16cid="http://schemas.microsoft.com/office/word/2016/wordml/cid" xmlns:w16="http://schemas.microsoft.com/office/word/2018/wordml" xmlns:w16sdtdh="http://schemas.microsoft.com/office/word/2020/wordml/sdtdatahash" xmlns:w16se="http://schemas.microsoft.com/office/word/2015/wordml/symex" mc:Ignorable="w14 w15 w16se w16cid w16 w16cex w16sdtdh">
   <w:docDefaults>
     <w:rPrDefault>
       <w:rPr>
-        <w:rFonts w:asciiTheme="minorHAnsi" w:hAnsiTheme="minorHAnsi" w:eastAsiaTheme="minorHAnsi" w:cstheme="minorBidi"/>
+        <w:rFonts w:asciiTheme="minorHAnsi" w:eastAsiaTheme="minorHAnsi" w:hAnsiTheme="minorHAnsi" w:cstheme="minorBidi"/>
         <w:sz w:val="22"/>
         <w:szCs w:val="22"/>
         <w:lang w:val="en-US" w:eastAsia="en-US" w:bidi="ar-SA"/>
@@ -719,17 +980,17 @@
       </w:pPr>
     </w:pPrDefault>
   </w:docDefaults>
-  <w:latentStyles w:defLockedState="0" w:defUIPriority="99" w:defSemiHidden="0" w:defUnhideWhenUsed="0" w:defQFormat="0" w:count="371">
+  <w:latentStyles w:defLockedState="0" w:defUIPriority="99" w:defSemiHidden="0" w:defUnhideWhenUsed="0" w:defQFormat="0" w:count="376">
     <w:lsdException w:name="Normal" w:uiPriority="0" w:qFormat="1"/>
     <w:lsdException w:name="heading 1" w:uiPriority="9" w:qFormat="1"/>
-    <w:lsdException w:name="heading 2" w:uiPriority="9" w:semiHidden="1" w:unhideWhenUsed="1" w:qFormat="1"/>
-    <w:lsdException w:name="heading 3" w:uiPriority="9" w:semiHidden="1" w:unhideWhenUsed="1" w:qFormat="1"/>
-    <w:lsdException w:name="heading 4" w:uiPriority="9" w:semiHidden="1" w:unhideWhenUsed="1" w:qFormat="1"/>
-    <w:lsdException w:name="heading 5" w:uiPriority="9" w:semiHidden="1" w:unhideWhenUsed="1" w:qFormat="1"/>
-    <w:lsdException w:name="heading 6" w:uiPriority="9" w:semiHidden="1" w:unhideWhenUsed="1" w:qFormat="1"/>
-    <w:lsdException w:name="heading 7" w:uiPriority="9" w:semiHidden="1" w:unhideWhenUsed="1" w:qFormat="1"/>
-    <w:lsdException w:name="heading 8" w:uiPriority="9" w:semiHidden="1" w:unhideWhenUsed="1" w:qFormat="1"/>
-    <w:lsdException w:name="heading 9" w:uiPriority="9" w:semiHidden="1" w:unhideWhenUsed="1" w:qFormat="1"/>
+    <w:lsdException w:name="heading 2" w:semiHidden="1" w:uiPriority="9" w:unhideWhenUsed="1" w:qFormat="1"/>
+    <w:lsdException w:name="heading 3" w:semiHidden="1" w:uiPriority="9" w:unhideWhenUsed="1" w:qFormat="1"/>
+    <w:lsdException w:name="heading 4" w:semiHidden="1" w:uiPriority="9" w:unhideWhenUsed="1" w:qFormat="1"/>
+    <w:lsdException w:name="heading 5" w:semiHidden="1" w:uiPriority="9" w:unhideWhenUsed="1" w:qFormat="1"/>
+    <w:lsdException w:name="heading 6" w:semiHidden="1" w:uiPriority="9" w:unhideWhenUsed="1" w:qFormat="1"/>
+    <w:lsdException w:name="heading 7" w:semiHidden="1" w:uiPriority="9" w:unhideWhenUsed="1" w:qFormat="1"/>
+    <w:lsdException w:name="heading 8" w:semiHidden="1" w:uiPriority="9" w:unhideWhenUsed="1" w:qFormat="1"/>
+    <w:lsdException w:name="heading 9" w:semiHidden="1" w:uiPriority="9" w:unhideWhenUsed="1" w:qFormat="1"/>
     <w:lsdException w:name="index 1" w:semiHidden="1" w:unhideWhenUsed="1"/>
     <w:lsdException w:name="index 2" w:semiHidden="1" w:unhideWhenUsed="1"/>
     <w:lsdException w:name="index 3" w:semiHidden="1" w:unhideWhenUsed="1"/>
@@ -739,22 +1000,22 @@
     <w:lsdException w:name="index 7" w:semiHidden="1" w:unhideWhenUsed="1"/>
     <w:lsdException w:name="index 8" w:semiHidden="1" w:unhideWhenUsed="1"/>
     <w:lsdException w:name="index 9" w:semiHidden="1" w:unhideWhenUsed="1"/>
-    <w:lsdException w:name="toc 1" w:uiPriority="39" w:semiHidden="1" w:unhideWhenUsed="1"/>
-    <w:lsdException w:name="toc 2" w:uiPriority="39" w:semiHidden="1" w:unhideWhenUsed="1"/>
-    <w:lsdException w:name="toc 3" w:uiPriority="39" w:semiHidden="1" w:unhideWhenUsed="1"/>
-    <w:lsdException w:name="toc 4" w:uiPriority="39" w:semiHidden="1" w:unhideWhenUsed="1"/>
-    <w:lsdException w:name="toc 5" w:uiPriority="39" w:semiHidden="1" w:unhideWhenUsed="1"/>
-    <w:lsdException w:name="toc 6" w:uiPriority="39" w:semiHidden="1" w:unhideWhenUsed="1"/>
-    <w:lsdException w:name="toc 7" w:uiPriority="39" w:semiHidden="1" w:unhideWhenUsed="1"/>
-    <w:lsdException w:name="toc 8" w:uiPriority="39" w:semiHidden="1" w:unhideWhenUsed="1"/>
-    <w:lsdException w:name="toc 9" w:uiPriority="39" w:semiHidden="1" w:unhideWhenUsed="1"/>
+    <w:lsdException w:name="toc 1" w:semiHidden="1" w:uiPriority="39" w:unhideWhenUsed="1"/>
+    <w:lsdException w:name="toc 2" w:semiHidden="1" w:uiPriority="39" w:unhideWhenUsed="1"/>
+    <w:lsdException w:name="toc 3" w:semiHidden="1" w:uiPriority="39" w:unhideWhenUsed="1"/>
+    <w:lsdException w:name="toc 4" w:semiHidden="1" w:uiPriority="39" w:unhideWhenUsed="1"/>
+    <w:lsdException w:name="toc 5" w:semiHidden="1" w:uiPriority="39" w:unhideWhenUsed="1"/>
+    <w:lsdException w:name="toc 6" w:semiHidden="1" w:uiPriority="39" w:unhideWhenUsed="1"/>
+    <w:lsdException w:name="toc 7" w:semiHidden="1" w:uiPriority="39" w:unhideWhenUsed="1"/>
+    <w:lsdException w:name="toc 8" w:semiHidden="1" w:uiPriority="39" w:unhideWhenUsed="1"/>
+    <w:lsdException w:name="toc 9" w:semiHidden="1" w:uiPriority="39" w:unhideWhenUsed="1"/>
     <w:lsdException w:name="Normal Indent" w:semiHidden="1" w:unhideWhenUsed="1"/>
     <w:lsdException w:name="footnote text" w:semiHidden="1" w:unhideWhenUsed="1"/>
     <w:lsdException w:name="annotation text" w:semiHidden="1" w:unhideWhenUsed="1"/>
     <w:lsdException w:name="header" w:semiHidden="1" w:unhideWhenUsed="1"/>
     <w:lsdException w:name="footer" w:semiHidden="1" w:unhideWhenUsed="1"/>
     <w:lsdException w:name="index heading" w:semiHidden="1" w:unhideWhenUsed="1"/>
-    <w:lsdException w:name="caption" w:uiPriority="35" w:semiHidden="1" w:unhideWhenUsed="1" w:qFormat="1"/>
+    <w:lsdException w:name="caption" w:semiHidden="1" w:uiPriority="35" w:unhideWhenUsed="1" w:qFormat="1"/>
     <w:lsdException w:name="table of figures" w:semiHidden="1" w:unhideWhenUsed="1"/>
     <w:lsdException w:name="envelope address" w:semiHidden="1" w:unhideWhenUsed="1"/>
     <w:lsdException w:name="envelope return" w:semiHidden="1" w:unhideWhenUsed="1"/>
@@ -785,7 +1046,7 @@
     <w:lsdException w:name="Title" w:uiPriority="10" w:qFormat="1"/>
     <w:lsdException w:name="Closing" w:semiHidden="1" w:unhideWhenUsed="1"/>
     <w:lsdException w:name="Signature" w:semiHidden="1" w:unhideWhenUsed="1"/>
-    <w:lsdException w:name="Default Paragraph Font" w:uiPriority="1" w:semiHidden="1" w:unhideWhenUsed="1"/>
+    <w:lsdException w:name="Default Paragraph Font" w:semiHidden="1" w:uiPriority="1" w:unhideWhenUsed="1"/>
     <w:lsdException w:name="Body Text" w:semiHidden="1" w:unhideWhenUsed="1"/>
     <w:lsdException w:name="Body Text Indent" w:semiHidden="1" w:unhideWhenUsed="1"/>
     <w:lsdException w:name="List Continue" w:semiHidden="1" w:unhideWhenUsed="1"/>
@@ -825,7 +1086,6 @@
     <w:lsdException w:name="HTML Sample" w:semiHidden="1" w:unhideWhenUsed="1"/>
     <w:lsdException w:name="HTML Typewriter" w:semiHidden="1" w:unhideWhenUsed="1"/>
     <w:lsdException w:name="HTML Variable" w:semiHidden="1" w:unhideWhenUsed="1"/>
-    <w:lsdException w:name="Normal Table" w:semiHidden="1" w:unhideWhenUsed="1"/>
     <w:lsdException w:name="annotation subject" w:semiHidden="1" w:unhideWhenUsed="1"/>
     <w:lsdException w:name="No List" w:semiHidden="1" w:unhideWhenUsed="1"/>
     <w:lsdException w:name="Outline List 1" w:semiHidden="1" w:unhideWhenUsed="1"/>
@@ -868,11 +1128,8 @@
     <w:lsdException w:name="Table Contemporary" w:semiHidden="1" w:unhideWhenUsed="1"/>
     <w:lsdException w:name="Table Elegant" w:semiHidden="1" w:unhideWhenUsed="1"/>
     <w:lsdException w:name="Table Professional" w:semiHidden="1" w:unhideWhenUsed="1"/>
-    <w:lsdException w:name="Table Subtle 1" w:semiHidden="1" w:unhideWhenUsed="1"/>
     <w:lsdException w:name="Table Subtle 2" w:semiHidden="1" w:unhideWhenUsed="1"/>
     <w:lsdException w:name="Table Web 1" w:semiHidden="1" w:unhideWhenUsed="1"/>
-    <w:lsdException w:name="Table Web 2" w:semiHidden="1" w:unhideWhenUsed="1"/>
-    <w:lsdException w:name="Table Web 3" w:semiHidden="1" w:unhideWhenUsed="1"/>
     <w:lsdException w:name="Balloon Text" w:semiHidden="1" w:unhideWhenUsed="1"/>
     <w:lsdException w:name="Table Grid" w:uiPriority="39"/>
     <w:lsdException w:name="Table Theme" w:semiHidden="1" w:unhideWhenUsed="1"/>
@@ -985,8 +1242,8 @@
     <w:lsdException w:name="Subtle Reference" w:uiPriority="31" w:qFormat="1"/>
     <w:lsdException w:name="Intense Reference" w:uiPriority="32" w:qFormat="1"/>
     <w:lsdException w:name="Book Title" w:uiPriority="33" w:qFormat="1"/>
-    <w:lsdException w:name="Bibliography" w:uiPriority="37" w:semiHidden="1" w:unhideWhenUsed="1"/>
-    <w:lsdException w:name="TOC Heading" w:uiPriority="39" w:semiHidden="1" w:unhideWhenUsed="1" w:qFormat="1"/>
+    <w:lsdException w:name="Bibliography" w:semiHidden="1" w:uiPriority="37" w:unhideWhenUsed="1"/>
+    <w:lsdException w:name="TOC Heading" w:semiHidden="1" w:uiPriority="39" w:unhideWhenUsed="1" w:qFormat="1"/>
     <w:lsdException w:name="Plain Table 1" w:uiPriority="41"/>
     <w:lsdException w:name="Plain Table 2" w:uiPriority="42"/>
     <w:lsdException w:name="Plain Table 3" w:uiPriority="43"/>
@@ -1091,18 +1348,23 @@
     <w:lsdException w:name="List Table 5 Dark Accent 6" w:uiPriority="50"/>
     <w:lsdException w:name="List Table 6 Colorful Accent 6" w:uiPriority="51"/>
     <w:lsdException w:name="List Table 7 Colorful Accent 6" w:uiPriority="52"/>
+    <w:lsdException w:name="Mention" w:semiHidden="1" w:unhideWhenUsed="1"/>
+    <w:lsdException w:name="Smart Hyperlink" w:semiHidden="1" w:unhideWhenUsed="1"/>
+    <w:lsdException w:name="Hashtag" w:semiHidden="1" w:unhideWhenUsed="1"/>
+    <w:lsdException w:name="Unresolved Mention" w:semiHidden="1" w:unhideWhenUsed="1"/>
+    <w:lsdException w:name="Smart Link" w:semiHidden="1" w:unhideWhenUsed="1"/>
   </w:latentStyles>
-  <w:style w:type="paragraph" w:styleId="Normal" w:default="1">
+  <w:style w:type="paragraph" w:default="1" w:styleId="Normal">
     <w:name w:val="Normal"/>
     <w:qFormat/>
   </w:style>
-  <w:style w:type="character" w:styleId="DefaultParagraphFont" w:default="1">
+  <w:style w:type="character" w:default="1" w:styleId="DefaultParagraphFont">
     <w:name w:val="Default Paragraph Font"/>
     <w:uiPriority w:val="1"/>
     <w:semiHidden/>
     <w:unhideWhenUsed/>
   </w:style>
-  <w:style w:type="table" w:styleId="TableNormal" w:default="1">
+  <w:style w:type="table" w:default="1" w:styleId="TableNormal">
     <w:name w:val="Normal Table"/>
     <w:uiPriority w:val="99"/>
     <w:semiHidden/>
@@ -1117,20 +1379,20 @@
       </w:tblCellMar>
     </w:tblPr>
   </w:style>
-  <w:style w:type="numbering" w:styleId="NoList" w:default="1">
+  <w:style w:type="numbering" w:default="1" w:styleId="NoList">
     <w:name w:val="No List"/>
     <w:uiPriority w:val="99"/>
     <w:semiHidden/>
     <w:unhideWhenUsed/>
   </w:style>
-  <w:style xmlns:w14="http://schemas.microsoft.com/office/word/2010/wordml" xmlns:mc="http://schemas.openxmlformats.org/markup-compatibility/2006" xmlns:w="http://schemas.openxmlformats.org/wordprocessingml/2006/main" w:type="paragraph" w:styleId="ListParagraph" mc:Ignorable="w14">
-    <w:name xmlns:w="http://schemas.openxmlformats.org/wordprocessingml/2006/main" w:val="List Paragraph"/>
-    <w:basedOn xmlns:w="http://schemas.openxmlformats.org/wordprocessingml/2006/main" w:val="Normal"/>
-    <w:uiPriority xmlns:w="http://schemas.openxmlformats.org/wordprocessingml/2006/main" w:val="34"/>
-    <w:qFormat xmlns:w="http://schemas.openxmlformats.org/wordprocessingml/2006/main"/>
-    <w:pPr xmlns:w="http://schemas.openxmlformats.org/wordprocessingml/2006/main">
-      <w:ind xmlns:w="http://schemas.openxmlformats.org/wordprocessingml/2006/main" w:left="720"/>
-      <w:contextualSpacing xmlns:w="http://schemas.openxmlformats.org/wordprocessingml/2006/main"/>
+  <w:style w:type="paragraph" w:styleId="ListParagraph">
+    <w:name w:val="List Paragraph"/>
+    <w:basedOn w:val="Normal"/>
+    <w:uiPriority w:val="34"/>
+    <w:qFormat/>
+    <w:pPr>
+      <w:ind w:left="720"/>
+      <w:contextualSpacing/>
     </w:pPr>
   </w:style>
 </w:styles>

</xml_diff>